<commit_message>
update execution bash script and plotting script
</commit_message>
<xml_diff>
--- a/A1/Report.docx
+++ b/A1/Report.docx
@@ -177,7 +177,7 @@
         <w:pStyle w:val="TextBody"/>
         <w:numPr>
           <w:ilvl w:val="0"/>
-          <w:numId w:val="4"/>
+          <w:numId w:val="2"/>
         </w:numPr>
         <w:spacing w:before="0" w:after="0"/>
         <w:rPr/>
@@ -212,7 +212,7 @@
         <w:pStyle w:val="TextBody"/>
         <w:numPr>
           <w:ilvl w:val="0"/>
-          <w:numId w:val="4"/>
+          <w:numId w:val="2"/>
         </w:numPr>
         <w:spacing w:before="0" w:after="0"/>
         <w:rPr/>
@@ -277,7 +277,7 @@
         <w:pStyle w:val="TextBody"/>
         <w:numPr>
           <w:ilvl w:val="0"/>
-          <w:numId w:val="4"/>
+          <w:numId w:val="2"/>
         </w:numPr>
         <w:spacing w:before="0" w:after="0"/>
         <w:rPr/>
@@ -302,7 +302,7 @@
         <w:pStyle w:val="TextBody"/>
         <w:numPr>
           <w:ilvl w:val="0"/>
-          <w:numId w:val="4"/>
+          <w:numId w:val="2"/>
         </w:numPr>
         <w:spacing w:before="0" w:after="0"/>
         <w:rPr/>
@@ -317,7 +317,7 @@
         <w:pStyle w:val="TextBody"/>
         <w:numPr>
           <w:ilvl w:val="0"/>
-          <w:numId w:val="4"/>
+          <w:numId w:val="2"/>
         </w:numPr>
         <w:rPr>
           <w:rFonts w:ascii="Avenir Next" w:hAnsi="Avenir Next"/>
@@ -472,7 +472,7 @@
         <w:pStyle w:val="TextBody"/>
         <w:numPr>
           <w:ilvl w:val="0"/>
-          <w:numId w:val="5"/>
+          <w:numId w:val="3"/>
         </w:numPr>
         <w:spacing w:before="0" w:after="0"/>
         <w:rPr/>
@@ -540,6 +540,486 @@
       <w:r>
         <w:rPr/>
         <w:t xml:space="preserve"> methods.</w:t>
+      </w:r>
+    </w:p>
+    <w:p>
+      <w:pPr>
+        <w:pStyle w:val="TextBody"/>
+        <w:numPr>
+          <w:ilvl w:val="0"/>
+          <w:numId w:val="3"/>
+        </w:numPr>
+        <w:spacing w:before="0" w:after="0"/>
+        <w:rPr/>
+      </w:pPr>
+      <w:r>
+        <w:rPr/>
+        <w:t xml:space="preserve">Accesses to shared variables </w:t>
+      </w:r>
+      <w:r>
+        <w:rPr>
+          <w:rStyle w:val="SourceText"/>
+        </w:rPr>
+        <w:t>primes</w:t>
+      </w:r>
+      <w:r>
+        <w:rPr/>
+        <w:t xml:space="preserve">, </w:t>
+      </w:r>
+      <w:r>
+        <w:rPr>
+          <w:rStyle w:val="SourceText"/>
+        </w:rPr>
+        <w:t>nonprimes</w:t>
+      </w:r>
+      <w:r>
+        <w:rPr/>
+        <w:t xml:space="preserve">, </w:t>
+      </w:r>
+      <w:r>
+        <w:rPr>
+          <w:rStyle w:val="SourceText"/>
+        </w:rPr>
+        <w:t>sum</w:t>
+      </w:r>
+      <w:r>
+        <w:rPr/>
+        <w:t xml:space="preserve">, </w:t>
+      </w:r>
+      <w:r>
+        <w:rPr>
+          <w:rStyle w:val="SourceText"/>
+        </w:rPr>
+        <w:t>consumed_count</w:t>
+      </w:r>
+      <w:r>
+        <w:rPr/>
+        <w:t xml:space="preserve">, and </w:t>
+      </w:r>
+      <w:r>
+        <w:rPr>
+          <w:rStyle w:val="SourceText"/>
+        </w:rPr>
+        <w:t>number_counts</w:t>
+      </w:r>
+      <w:r>
+        <w:rPr/>
+        <w:t xml:space="preserve"> in the </w:t>
+      </w:r>
+      <w:r>
+        <w:rPr>
+          <w:rStyle w:val="SourceText"/>
+        </w:rPr>
+        <w:t>worker</w:t>
+      </w:r>
+      <w:r>
+        <w:rPr/>
+        <w:t xml:space="preserve"> function.</w:t>
+      </w:r>
+    </w:p>
+    <w:p>
+      <w:pPr>
+        <w:pStyle w:val="ListParagraph"/>
+        <w:rPr>
+          <w:rFonts w:ascii="Avenir Next" w:hAnsi="Avenir Next"/>
+          <w:lang w:val="en-US"/>
+        </w:rPr>
+      </w:pPr>
+      <w:r>
+        <w:rPr>
+          <w:rFonts w:ascii="Avenir Next" w:hAnsi="Avenir Next"/>
+          <w:lang w:val="en-US"/>
+        </w:rPr>
+      </w:r>
+    </w:p>
+    <w:p>
+      <w:pPr>
+        <w:pStyle w:val="ListParagraph"/>
+        <w:numPr>
+          <w:ilvl w:val="0"/>
+          <w:numId w:val="1"/>
+        </w:numPr>
+        <w:rPr>
+          <w:rFonts w:ascii="Avenir Next" w:hAnsi="Avenir Next"/>
+          <w:lang w:val="en-US"/>
+        </w:rPr>
+      </w:pPr>
+      <w:r>
+        <w:rPr>
+          <w:rFonts w:ascii="Avenir Next" w:hAnsi="Avenir Next"/>
+          <w:lang w:val="en-US"/>
+        </w:rPr>
+        <w:t xml:space="preserve">In the version where you needed to use atomic variables, which variables needed to be used as atomic variables? Are there any variables where atomic types were not suitable? </w:t>
+      </w:r>
+    </w:p>
+    <w:p>
+      <w:pPr>
+        <w:pStyle w:val="ListParagraph"/>
+        <w:rPr>
+          <w:rFonts w:ascii="Avenir Next" w:hAnsi="Avenir Next"/>
+          <w:lang w:val="en-US"/>
+        </w:rPr>
+      </w:pPr>
+      <w:r>
+        <w:rPr>
+          <w:rFonts w:ascii="Avenir Next" w:hAnsi="Avenir Next"/>
+          <w:lang w:val="en-US"/>
+        </w:rPr>
+      </w:r>
+    </w:p>
+    <w:p>
+      <w:pPr>
+        <w:pStyle w:val="TextBody"/>
+        <w:numPr>
+          <w:ilvl w:val="0"/>
+          <w:numId w:val="0"/>
+        </w:numPr>
+        <w:ind w:left="0" w:hanging="0"/>
+        <w:rPr>
+          <w:rFonts w:ascii="Avenir Next" w:hAnsi="Avenir Next"/>
+          <w:lang w:val="en-US"/>
+        </w:rPr>
+      </w:pPr>
+      <w:r>
+        <w:rPr>
+          <w:rFonts w:ascii="Avenir Next" w:hAnsi="Avenir Next"/>
+          <w:lang w:val="en-US"/>
+        </w:rPr>
+        <w:tab/>
+        <w:t xml:space="preserve">In the atomic version, I used atomic variables for </w:t>
+      </w:r>
+      <w:r>
+        <w:rPr>
+          <w:rStyle w:val="SourceText"/>
+          <w:lang w:val="en-US"/>
+        </w:rPr>
+        <w:t>primes</w:t>
+      </w:r>
+      <w:r>
+        <w:rPr>
+          <w:rFonts w:ascii="Avenir Next" w:hAnsi="Avenir Next"/>
+          <w:lang w:val="en-US"/>
+        </w:rPr>
+        <w:t xml:space="preserve">, </w:t>
+        <w:tab/>
+      </w:r>
+      <w:r>
+        <w:rPr>
+          <w:rStyle w:val="SourceText"/>
+          <w:lang w:val="en-US"/>
+        </w:rPr>
+        <w:t>nonprimes</w:t>
+      </w:r>
+      <w:r>
+        <w:rPr>
+          <w:rFonts w:ascii="Avenir Next" w:hAnsi="Avenir Next"/>
+          <w:lang w:val="en-US"/>
+        </w:rPr>
+        <w:t xml:space="preserve">, </w:t>
+      </w:r>
+      <w:r>
+        <w:rPr>
+          <w:rStyle w:val="SourceText"/>
+          <w:lang w:val="en-US"/>
+        </w:rPr>
+        <w:t>sum</w:t>
+      </w:r>
+      <w:r>
+        <w:rPr>
+          <w:rFonts w:ascii="Avenir Next" w:hAnsi="Avenir Next"/>
+          <w:lang w:val="en-US"/>
+        </w:rPr>
+        <w:t xml:space="preserve">, and </w:t>
+      </w:r>
+      <w:r>
+        <w:rPr>
+          <w:rStyle w:val="SourceText"/>
+          <w:lang w:val="en-US"/>
+        </w:rPr>
+        <w:t>consumed_count</w:t>
+      </w:r>
+      <w:r>
+        <w:rPr>
+          <w:rFonts w:ascii="Avenir Next" w:hAnsi="Avenir Next"/>
+          <w:lang w:val="en-US"/>
+        </w:rPr>
+        <w:t xml:space="preserve">. Atomic was not suitable for </w:t>
+        <w:tab/>
+      </w:r>
+      <w:r>
+        <w:rPr>
+          <w:rStyle w:val="SourceText"/>
+          <w:lang w:val="en-US"/>
+        </w:rPr>
+        <w:t>number_counts</w:t>
+      </w:r>
+      <w:r>
+        <w:rPr>
+          <w:rFonts w:ascii="Avenir Next" w:hAnsi="Avenir Next"/>
+          <w:lang w:val="en-US"/>
+        </w:rPr>
+        <w:t xml:space="preserve"> because it's a vector, and atomic operations on </w:t>
+        <w:tab/>
+        <w:t xml:space="preserve">vectors are not supported in C++ standard libraries. </w:t>
+      </w:r>
+      <w:r>
+        <w:rPr>
+          <w:rFonts w:ascii="Avenir Next" w:hAnsi="Avenir Next"/>
+          <w:lang w:val="en-US"/>
+        </w:rPr>
+        <w:t xml:space="preserve">Therefore, I </w:t>
+        <w:tab/>
+        <w:t xml:space="preserve">created a vector of integer atomics. </w:t>
+      </w:r>
+    </w:p>
+    <w:p>
+      <w:pPr>
+        <w:pStyle w:val="ListParagraph"/>
+        <w:rPr>
+          <w:rFonts w:ascii="Avenir Next" w:hAnsi="Avenir Next"/>
+          <w:lang w:val="en-US"/>
+        </w:rPr>
+      </w:pPr>
+      <w:r>
+        <w:rPr>
+          <w:rFonts w:ascii="Avenir Next" w:hAnsi="Avenir Next"/>
+          <w:lang w:val="en-US"/>
+        </w:rPr>
+      </w:r>
+    </w:p>
+    <w:p>
+      <w:pPr>
+        <w:pStyle w:val="ListParagraph"/>
+        <w:numPr>
+          <w:ilvl w:val="0"/>
+          <w:numId w:val="1"/>
+        </w:numPr>
+        <w:rPr>
+          <w:rFonts w:ascii="Avenir Next" w:hAnsi="Avenir Next"/>
+          <w:lang w:val="en-US"/>
+        </w:rPr>
+      </w:pPr>
+      <w:r>
+        <w:rPr>
+          <w:rFonts w:ascii="Avenir Next" w:hAnsi="Avenir Next"/>
+          <w:lang w:val="en-US"/>
+        </w:rPr>
+        <w:t xml:space="preserve">Briefly explain how you implemented the SafeQ so that multiple threads can access it safely? Which accesses needed to be protected for this to work and why? In which methods, and why not in others? How did you make threads wait for more items? </w:t>
+      </w:r>
+    </w:p>
+    <w:p>
+      <w:pPr>
+        <w:pStyle w:val="ListParagraph"/>
+        <w:rPr>
+          <w:rFonts w:ascii="Avenir Next" w:hAnsi="Avenir Next"/>
+          <w:lang w:val="en-US"/>
+        </w:rPr>
+      </w:pPr>
+      <w:r>
+        <w:rPr>
+          <w:rFonts w:ascii="Avenir Next" w:hAnsi="Avenir Next"/>
+          <w:lang w:val="en-US"/>
+        </w:rPr>
+      </w:r>
+    </w:p>
+    <w:p>
+      <w:pPr>
+        <w:pStyle w:val="TextBody"/>
+        <w:numPr>
+          <w:ilvl w:val="0"/>
+          <w:numId w:val="4"/>
+        </w:numPr>
+        <w:spacing w:before="0" w:after="0"/>
+        <w:rPr/>
+      </w:pPr>
+      <w:r>
+        <w:rPr/>
+        <w:t xml:space="preserve">Mutexes are used to protect access to the underlying </w:t>
+      </w:r>
+      <w:r>
+        <w:rPr>
+          <w:rStyle w:val="SourceText"/>
+        </w:rPr>
+        <w:t>std::queue</w:t>
+      </w:r>
+      <w:r>
+        <w:rPr/>
+        <w:t xml:space="preserve"> in the </w:t>
+      </w:r>
+      <w:r>
+        <w:rPr>
+          <w:rStyle w:val="SourceText"/>
+        </w:rPr>
+        <w:t>push</w:t>
+      </w:r>
+      <w:r>
+        <w:rPr/>
+        <w:t xml:space="preserve">, </w:t>
+      </w:r>
+      <w:r>
+        <w:rPr>
+          <w:rStyle w:val="SourceText"/>
+        </w:rPr>
+        <w:t>pop</w:t>
+      </w:r>
+      <w:r>
+        <w:rPr/>
+        <w:t xml:space="preserve">, </w:t>
+      </w:r>
+      <w:r>
+        <w:rPr>
+          <w:rStyle w:val="SourceText"/>
+        </w:rPr>
+        <w:t>wait_and_pop</w:t>
+      </w:r>
+      <w:r>
+        <w:rPr/>
+        <w:t xml:space="preserve">, </w:t>
+      </w:r>
+      <w:r>
+        <w:rPr>
+          <w:rStyle w:val="SourceText"/>
+        </w:rPr>
+        <w:t>size</w:t>
+      </w:r>
+      <w:r>
+        <w:rPr/>
+        <w:t xml:space="preserve">, and </w:t>
+      </w:r>
+      <w:r>
+        <w:rPr>
+          <w:rStyle w:val="SourceText"/>
+        </w:rPr>
+        <w:t>empty</w:t>
+      </w:r>
+      <w:r>
+        <w:rPr/>
+        <w:t xml:space="preserve"> methods.</w:t>
+      </w:r>
+    </w:p>
+    <w:p>
+      <w:pPr>
+        <w:pStyle w:val="TextBody"/>
+        <w:numPr>
+          <w:ilvl w:val="0"/>
+          <w:numId w:val="4"/>
+        </w:numPr>
+        <w:spacing w:before="0" w:after="0"/>
+        <w:rPr/>
+      </w:pPr>
+      <w:r>
+        <w:rPr/>
+        <w:t xml:space="preserve">The </w:t>
+      </w:r>
+      <w:r>
+        <w:rPr>
+          <w:rStyle w:val="SourceText"/>
+        </w:rPr>
+        <w:t>std::condition_variable</w:t>
+      </w:r>
+      <w:r>
+        <w:rPr/>
+        <w:t xml:space="preserve"> is used in the </w:t>
+      </w:r>
+      <w:r>
+        <w:rPr>
+          <w:rStyle w:val="SourceText"/>
+        </w:rPr>
+        <w:t>wait_and_pop</w:t>
+      </w:r>
+      <w:r>
+        <w:rPr/>
+        <w:t xml:space="preserve"> method to make threads wait for new items to be added to the queue and is invoked in the push method.</w:t>
+      </w:r>
+    </w:p>
+    <w:p>
+      <w:pPr>
+        <w:pStyle w:val="TextBody"/>
+        <w:numPr>
+          <w:ilvl w:val="0"/>
+          <w:numId w:val="4"/>
+        </w:numPr>
+        <w:rPr>
+          <w:rFonts w:ascii="Avenir Next" w:hAnsi="Avenir Next"/>
+          <w:lang w:val="en-US"/>
+        </w:rPr>
+      </w:pPr>
+      <w:r>
+        <w:rPr>
+          <w:rFonts w:ascii="Avenir Next" w:hAnsi="Avenir Next"/>
+          <w:lang w:val="en-US"/>
+        </w:rPr>
+        <w:t>Other methods don't require condition variables as they don't need to wait for specific conditions to be met.</w:t>
+      </w:r>
+    </w:p>
+    <w:p>
+      <w:pPr>
+        <w:pStyle w:val="TextBody"/>
+        <w:numPr>
+          <w:ilvl w:val="0"/>
+          <w:numId w:val="4"/>
+        </w:numPr>
+        <w:rPr>
+          <w:rFonts w:ascii="Avenir Next" w:hAnsi="Avenir Next"/>
+          <w:lang w:val="en-US"/>
+        </w:rPr>
+      </w:pPr>
+      <w:r>
+        <w:rPr>
+          <w:rFonts w:ascii="Avenir Next" w:hAnsi="Avenir Next"/>
+          <w:lang w:val="en-US"/>
+        </w:rPr>
+        <w:t>Additionally, I added the function try_pop which additionally returns true/false on top of the already implemented pop function when dealing atomics.</w:t>
+      </w:r>
+    </w:p>
+    <w:p>
+      <w:pPr>
+        <w:pStyle w:val="ListParagraph"/>
+        <w:rPr>
+          <w:rFonts w:ascii="Avenir Next" w:hAnsi="Avenir Next"/>
+          <w:lang w:val="en-US"/>
+        </w:rPr>
+      </w:pPr>
+      <w:r>
+        <w:rPr>
+          <w:rFonts w:ascii="Avenir Next" w:hAnsi="Avenir Next"/>
+          <w:lang w:val="en-US"/>
+        </w:rPr>
+      </w:r>
+    </w:p>
+    <w:p>
+      <w:pPr>
+        <w:pStyle w:val="ListParagraph"/>
+        <w:numPr>
+          <w:ilvl w:val="0"/>
+          <w:numId w:val="1"/>
+        </w:numPr>
+        <w:rPr>
+          <w:rFonts w:ascii="Avenir Next" w:hAnsi="Avenir Next"/>
+          <w:lang w:val="en-US"/>
+        </w:rPr>
+      </w:pPr>
+      <w:r>
+        <w:rPr>
+          <w:rFonts w:ascii="Avenir Next" w:hAnsi="Avenir Next"/>
+          <w:lang w:val="en-US"/>
+        </w:rPr>
+        <w:t>Where do threads need to synchronize in the code so that results are correct?</w:t>
+      </w:r>
+    </w:p>
+    <w:p>
+      <w:pPr>
+        <w:pStyle w:val="ListParagraph"/>
+        <w:rPr>
+          <w:rFonts w:ascii="Avenir Next" w:hAnsi="Avenir Next"/>
+          <w:lang w:val="en-US"/>
+        </w:rPr>
+      </w:pPr>
+      <w:r>
+        <w:rPr>
+          <w:rFonts w:ascii="Avenir Next" w:hAnsi="Avenir Next"/>
+          <w:lang w:val="en-US"/>
+        </w:rPr>
       </w:r>
     </w:p>
     <w:p>
@@ -554,82 +1034,52 @@
       </w:pPr>
       <w:r>
         <w:rPr/>
-        <w:t xml:space="preserve">Accesses to shared variables </w:t>
-      </w:r>
-      <w:r>
-        <w:rPr>
-          <w:rStyle w:val="SourceText"/>
-        </w:rPr>
-        <w:t>primes</w:t>
-      </w:r>
-      <w:r>
-        <w:rPr/>
-        <w:t xml:space="preserve">, </w:t>
-      </w:r>
-      <w:r>
-        <w:rPr>
-          <w:rStyle w:val="SourceText"/>
-        </w:rPr>
-        <w:t>nonprimes</w:t>
-      </w:r>
-      <w:r>
-        <w:rPr/>
-        <w:t xml:space="preserve">, </w:t>
-      </w:r>
-      <w:r>
-        <w:rPr>
-          <w:rStyle w:val="SourceText"/>
-        </w:rPr>
-        <w:t>sum</w:t>
-      </w:r>
-      <w:r>
-        <w:rPr/>
-        <w:t xml:space="preserve">, </w:t>
-      </w:r>
-      <w:r>
-        <w:rPr>
-          <w:rStyle w:val="SourceText"/>
-        </w:rPr>
-        <w:t>consumed_count</w:t>
-      </w:r>
-      <w:r>
-        <w:rPr/>
-        <w:t xml:space="preserve">, and </w:t>
-      </w:r>
-      <w:r>
-        <w:rPr>
-          <w:rStyle w:val="SourceText"/>
-        </w:rPr>
-        <w:t>number_counts</w:t>
-      </w:r>
-      <w:r>
-        <w:rPr/>
-        <w:t xml:space="preserve"> in the </w:t>
-      </w:r>
-      <w:r>
-        <w:rPr>
-          <w:rStyle w:val="SourceText"/>
+        <w:t xml:space="preserve">When accessing the shared queue in the </w:t>
+      </w:r>
+      <w:r>
+        <w:rPr>
+          <w:rStyle w:val="SourceText"/>
+        </w:rPr>
+        <w:t>SafeQ</w:t>
+      </w:r>
+      <w:r>
+        <w:rPr/>
+        <w:t xml:space="preserve"> class methods.</w:t>
+      </w:r>
+    </w:p>
+    <w:p>
+      <w:pPr>
+        <w:pStyle w:val="TextBody"/>
+        <w:numPr>
+          <w:ilvl w:val="0"/>
+          <w:numId w:val="5"/>
+        </w:numPr>
+        <w:rPr>
+          <w:rFonts w:ascii="Avenir Next" w:hAnsi="Avenir Next"/>
+          <w:lang w:val="en-US"/>
+        </w:rPr>
+      </w:pPr>
+      <w:r>
+        <w:rPr>
+          <w:rFonts w:ascii="Avenir Next" w:hAnsi="Avenir Next"/>
+          <w:lang w:val="en-US"/>
+        </w:rPr>
+        <w:t xml:space="preserve">When updating shared variables in the </w:t>
+      </w:r>
+      <w:r>
+        <w:rPr>
+          <w:rStyle w:val="SourceText"/>
+          <w:rFonts w:ascii="Avenir Next" w:hAnsi="Avenir Next"/>
+          <w:lang w:val="en-US"/>
         </w:rPr>
         <w:t>worker</w:t>
       </w:r>
       <w:r>
-        <w:rPr/>
+        <w:rPr>
+          <w:rFonts w:ascii="Avenir Next" w:hAnsi="Avenir Next"/>
+          <w:lang w:val="en-US"/>
+        </w:rPr>
         <w:t xml:space="preserve"> function.</w:t>
-      </w:r>
-    </w:p>
-    <w:p>
-      <w:pPr>
-        <w:pStyle w:val="ListParagraph"/>
-        <w:rPr>
-          <w:rFonts w:ascii="Avenir Next" w:hAnsi="Avenir Next"/>
-          <w:lang w:val="en-US"/>
-        </w:rPr>
-      </w:pPr>
-      <w:r>
-        <w:rPr>
-          <w:rFonts w:ascii="Avenir Next" w:hAnsi="Avenir Next"/>
-          <w:lang w:val="en-US"/>
-        </w:rPr>
       </w:r>
     </w:p>
     <w:p>
@@ -649,7 +1099,7 @@
           <w:rFonts w:ascii="Avenir Next" w:hAnsi="Avenir Next"/>
           <w:lang w:val="en-US"/>
         </w:rPr>
-        <w:t xml:space="preserve">In the version where you needed to use atomic variables, which variables needed to be used as atomic variables? Are there any variables where atomic types were not suitable? </w:t>
+        <w:t>Are there any bottlenecks/performance issues in your code? Which synchronization parts/mechanisms are causing the most overheads and why? What was the best-performing version? Did you overcome the performance issues and how? Is there any relation to the memory and caches?</w:t>
       </w:r>
     </w:p>
     <w:p>
@@ -672,110 +1122,61 @@
         <w:pStyle w:val="TextBody"/>
         <w:numPr>
           <w:ilvl w:val="0"/>
-          <w:numId w:val="0"/>
+          <w:numId w:val="6"/>
         </w:numPr>
-        <w:ind w:left="0" w:hanging="0"/>
-        <w:rPr>
-          <w:rFonts w:ascii="Avenir Next" w:hAnsi="Avenir Next"/>
-          <w:lang w:val="en-US"/>
-        </w:rPr>
-      </w:pPr>
-      <w:r>
-        <w:rPr>
-          <w:rFonts w:ascii="Avenir Next" w:hAnsi="Avenir Next"/>
-          <w:lang w:val="en-US"/>
-        </w:rPr>
-        <w:tab/>
-        <w:t xml:space="preserve">In the atomic version, I used atomic variables for </w:t>
-      </w:r>
-      <w:r>
-        <w:rPr>
-          <w:rStyle w:val="SourceText"/>
-          <w:lang w:val="en-US"/>
-        </w:rPr>
-        <w:t>primes</w:t>
-      </w:r>
-      <w:r>
-        <w:rPr>
-          <w:rFonts w:ascii="Avenir Next" w:hAnsi="Avenir Next"/>
-          <w:lang w:val="en-US"/>
-        </w:rPr>
-        <w:t xml:space="preserve">, </w:t>
-        <w:tab/>
-      </w:r>
-      <w:r>
-        <w:rPr>
-          <w:rStyle w:val="SourceText"/>
-          <w:lang w:val="en-US"/>
-        </w:rPr>
-        <w:t>nonprimes</w:t>
-      </w:r>
-      <w:r>
-        <w:rPr>
-          <w:rFonts w:ascii="Avenir Next" w:hAnsi="Avenir Next"/>
-          <w:lang w:val="en-US"/>
-        </w:rPr>
-        <w:t xml:space="preserve">, </w:t>
-      </w:r>
-      <w:r>
-        <w:rPr>
-          <w:rStyle w:val="SourceText"/>
-          <w:lang w:val="en-US"/>
-        </w:rPr>
-        <w:t>sum</w:t>
-      </w:r>
-      <w:r>
-        <w:rPr>
-          <w:rFonts w:ascii="Avenir Next" w:hAnsi="Avenir Next"/>
-          <w:lang w:val="en-US"/>
-        </w:rPr>
-        <w:t xml:space="preserve">, and </w:t>
-      </w:r>
-      <w:r>
-        <w:rPr>
-          <w:rStyle w:val="SourceText"/>
-          <w:lang w:val="en-US"/>
-        </w:rPr>
-        <w:t>consumed_count</w:t>
-      </w:r>
-      <w:r>
-        <w:rPr>
-          <w:rFonts w:ascii="Avenir Next" w:hAnsi="Avenir Next"/>
-          <w:lang w:val="en-US"/>
-        </w:rPr>
-        <w:t xml:space="preserve">. Atomic was not suitable for </w:t>
-        <w:tab/>
-      </w:r>
-      <w:r>
-        <w:rPr>
-          <w:rStyle w:val="SourceText"/>
-          <w:lang w:val="en-US"/>
-        </w:rPr>
-        <w:t>number_counts</w:t>
-      </w:r>
-      <w:r>
-        <w:rPr>
-          <w:rFonts w:ascii="Avenir Next" w:hAnsi="Avenir Next"/>
-          <w:lang w:val="en-US"/>
-        </w:rPr>
-        <w:t xml:space="preserve"> because it's a vector, and atomic operations on </w:t>
-        <w:tab/>
-        <w:t>vectors are not supported in C++ standard libraries.</w:t>
-      </w:r>
-    </w:p>
-    <w:p>
-      <w:pPr>
-        <w:pStyle w:val="ListParagraph"/>
-        <w:rPr>
-          <w:rFonts w:ascii="Avenir Next" w:hAnsi="Avenir Next"/>
-          <w:lang w:val="en-US"/>
-        </w:rPr>
-      </w:pPr>
-      <w:r>
-        <w:rPr>
-          <w:rFonts w:ascii="Avenir Next" w:hAnsi="Avenir Next"/>
-          <w:lang w:val="en-US"/>
-        </w:rPr>
+        <w:tabs>
+          <w:tab w:val="clear" w:pos="720"/>
+          <w:tab w:val="left" w:pos="0" w:leader="none"/>
+        </w:tabs>
+        <w:spacing w:before="0" w:after="0"/>
+        <w:rPr/>
+      </w:pPr>
+      <w:r>
+        <w:rPr/>
+        <w:t>Synchronization overhead from using mutexes and condition variables.</w:t>
+      </w:r>
+    </w:p>
+    <w:p>
+      <w:pPr>
+        <w:pStyle w:val="TextBody"/>
+        <w:numPr>
+          <w:ilvl w:val="0"/>
+          <w:numId w:val="6"/>
+        </w:numPr>
+        <w:tabs>
+          <w:tab w:val="clear" w:pos="720"/>
+          <w:tab w:val="left" w:pos="0" w:leader="none"/>
+        </w:tabs>
+        <w:spacing w:before="0" w:after="0"/>
+        <w:rPr/>
+      </w:pPr>
+      <w:r>
+        <w:rPr/>
+        <w:t>Contention when accessing shared resources (queue and shared variables).</w:t>
+      </w:r>
+    </w:p>
+    <w:p>
+      <w:pPr>
+        <w:pStyle w:val="TextBody"/>
+        <w:numPr>
+          <w:ilvl w:val="0"/>
+          <w:numId w:val="6"/>
+        </w:numPr>
+        <w:tabs>
+          <w:tab w:val="clear" w:pos="720"/>
+          <w:tab w:val="left" w:pos="0" w:leader="none"/>
+        </w:tabs>
+        <w:rPr>
+          <w:rFonts w:ascii="Avenir Next" w:hAnsi="Avenir Next"/>
+          <w:lang w:val="en-US"/>
+        </w:rPr>
+      </w:pPr>
+      <w:r>
+        <w:rPr>
+          <w:rFonts w:ascii="Avenir Next" w:hAnsi="Avenir Next"/>
+          <w:lang w:val="en-US"/>
+        </w:rPr>
+        <w:t>The best-performing version depends on the specific hardware and workload. Optimizations can include reducing contention, using atomics where possible, and optimizing memory access patterns.</w:t>
       </w:r>
     </w:p>
     <w:p>
@@ -795,7 +1196,7 @@
           <w:rFonts w:ascii="Avenir Next" w:hAnsi="Avenir Next"/>
           <w:lang w:val="en-US"/>
         </w:rPr>
-        <w:t xml:space="preserve">Briefly explain how you implemented the SafeQ so that multiple threads can access it safely? Which accesses needed to be protected for this to work and why? In which methods, and why not in others? How did you make threads wait for more items? </w:t>
+        <w:t>Include a speedup graph (as shown in the slides) showing the speedup on ALMA for all provided versions. Use horizontal axis for the number of threads (1-32) and the vertical axis for speedup (not the execution time!).</w:t>
       </w:r>
     </w:p>
     <w:p>
@@ -815,156 +1216,6 @@
     </w:p>
     <w:p>
       <w:pPr>
-        <w:pStyle w:val="TextBody"/>
-        <w:numPr>
-          <w:ilvl w:val="0"/>
-          <w:numId w:val="6"/>
-        </w:numPr>
-        <w:spacing w:before="0" w:after="0"/>
-        <w:rPr/>
-      </w:pPr>
-      <w:r>
-        <w:rPr/>
-        <w:t xml:space="preserve">Mutexes are used to protect access to the underlying </w:t>
-      </w:r>
-      <w:r>
-        <w:rPr>
-          <w:rStyle w:val="SourceText"/>
-        </w:rPr>
-        <w:t>std::queue</w:t>
-      </w:r>
-      <w:r>
-        <w:rPr/>
-        <w:t xml:space="preserve"> in the </w:t>
-      </w:r>
-      <w:r>
-        <w:rPr>
-          <w:rStyle w:val="SourceText"/>
-        </w:rPr>
-        <w:t>push</w:t>
-      </w:r>
-      <w:r>
-        <w:rPr/>
-        <w:t xml:space="preserve">, </w:t>
-      </w:r>
-      <w:r>
-        <w:rPr>
-          <w:rStyle w:val="SourceText"/>
-        </w:rPr>
-        <w:t>pop</w:t>
-      </w:r>
-      <w:r>
-        <w:rPr/>
-        <w:t xml:space="preserve">, </w:t>
-      </w:r>
-      <w:r>
-        <w:rPr>
-          <w:rStyle w:val="SourceText"/>
-        </w:rPr>
-        <w:t>wait_and_pop</w:t>
-      </w:r>
-      <w:r>
-        <w:rPr/>
-        <w:t xml:space="preserve">, </w:t>
-      </w:r>
-      <w:r>
-        <w:rPr>
-          <w:rStyle w:val="SourceText"/>
-        </w:rPr>
-        <w:t>size</w:t>
-      </w:r>
-      <w:r>
-        <w:rPr/>
-        <w:t xml:space="preserve">, and </w:t>
-      </w:r>
-      <w:r>
-        <w:rPr>
-          <w:rStyle w:val="SourceText"/>
-        </w:rPr>
-        <w:t>empty</w:t>
-      </w:r>
-      <w:r>
-        <w:rPr/>
-        <w:t xml:space="preserve"> methods.</w:t>
-      </w:r>
-    </w:p>
-    <w:p>
-      <w:pPr>
-        <w:pStyle w:val="TextBody"/>
-        <w:numPr>
-          <w:ilvl w:val="0"/>
-          <w:numId w:val="6"/>
-        </w:numPr>
-        <w:spacing w:before="0" w:after="0"/>
-        <w:rPr/>
-      </w:pPr>
-      <w:r>
-        <w:rPr/>
-        <w:t xml:space="preserve">The </w:t>
-      </w:r>
-      <w:r>
-        <w:rPr>
-          <w:rStyle w:val="SourceText"/>
-        </w:rPr>
-        <w:t>std::condition_variable</w:t>
-      </w:r>
-      <w:r>
-        <w:rPr/>
-        <w:t xml:space="preserve"> is used in the </w:t>
-      </w:r>
-      <w:r>
-        <w:rPr>
-          <w:rStyle w:val="SourceText"/>
-        </w:rPr>
-        <w:t>wait_and_pop</w:t>
-      </w:r>
-      <w:r>
-        <w:rPr/>
-        <w:t xml:space="preserve"> method to make threads wait for new items to be added to the queue and is invoked in the push method.</w:t>
-      </w:r>
-    </w:p>
-    <w:p>
-      <w:pPr>
-        <w:pStyle w:val="TextBody"/>
-        <w:numPr>
-          <w:ilvl w:val="0"/>
-          <w:numId w:val="6"/>
-        </w:numPr>
-        <w:rPr>
-          <w:rFonts w:ascii="Avenir Next" w:hAnsi="Avenir Next"/>
-          <w:lang w:val="en-US"/>
-        </w:rPr>
-      </w:pPr>
-      <w:r>
-        <w:rPr>
-          <w:rFonts w:ascii="Avenir Next" w:hAnsi="Avenir Next"/>
-          <w:lang w:val="en-US"/>
-        </w:rPr>
-        <w:t>Other methods don't require condition variables as they don't need to wait for specific conditions to be met.</w:t>
-      </w:r>
-    </w:p>
-    <w:p>
-      <w:pPr>
-        <w:pStyle w:val="TextBody"/>
-        <w:numPr>
-          <w:ilvl w:val="0"/>
-          <w:numId w:val="6"/>
-        </w:numPr>
-        <w:rPr>
-          <w:rFonts w:ascii="Avenir Next" w:hAnsi="Avenir Next"/>
-          <w:lang w:val="en-US"/>
-        </w:rPr>
-      </w:pPr>
-      <w:r>
-        <w:rPr>
-          <w:rFonts w:ascii="Avenir Next" w:hAnsi="Avenir Next"/>
-          <w:lang w:val="en-US"/>
-        </w:rPr>
-        <w:t>Additionally, I added the function try_pop which additionally returns true/false on top of the already implemented pop function when dealing atomics.</w:t>
-      </w:r>
-    </w:p>
-    <w:p>
-      <w:pPr>
         <w:pStyle w:val="ListParagraph"/>
         <w:rPr>
           <w:rFonts w:ascii="Avenir Next" w:hAnsi="Avenir Next"/>
@@ -976,6 +1227,51 @@
           <w:rFonts w:ascii="Avenir Next" w:hAnsi="Avenir Next"/>
           <w:lang w:val="en-US"/>
         </w:rPr>
+        <w:drawing>
+          <wp:anchor behindDoc="0" distT="0" distB="0" distL="0" distR="0" simplePos="0" locked="0" layoutInCell="0" allowOverlap="1" relativeHeight="2">
+            <wp:simplePos x="0" y="0"/>
+            <wp:positionH relativeFrom="column">
+              <wp:posOffset>-896620</wp:posOffset>
+            </wp:positionH>
+            <wp:positionV relativeFrom="paragraph">
+              <wp:posOffset>-95250</wp:posOffset>
+            </wp:positionV>
+            <wp:extent cx="7524750" cy="2508250"/>
+            <wp:effectExtent l="0" t="0" r="0" b="0"/>
+            <wp:wrapSquare wrapText="largest"/>
+            <wp:docPr id="1" name="Image1" descr=""/>
+            <wp:cNvGraphicFramePr>
+              <a:graphicFrameLocks xmlns:a="http://schemas.openxmlformats.org/drawingml/2006/main" noChangeAspect="1"/>
+            </wp:cNvGraphicFramePr>
+            <a:graphic xmlns:a="http://schemas.openxmlformats.org/drawingml/2006/main">
+              <a:graphicData uri="http://schemas.openxmlformats.org/drawingml/2006/picture">
+                <pic:pic xmlns:pic="http://schemas.openxmlformats.org/drawingml/2006/picture">
+                  <pic:nvPicPr>
+                    <pic:cNvPr id="1" name="Image1" descr=""/>
+                    <pic:cNvPicPr>
+                      <a:picLocks noChangeAspect="1" noChangeArrowheads="1"/>
+                    </pic:cNvPicPr>
+                  </pic:nvPicPr>
+                  <pic:blipFill>
+                    <a:blip r:embed="rId2"/>
+                    <a:stretch>
+                      <a:fillRect/>
+                    </a:stretch>
+                  </pic:blipFill>
+                  <pic:spPr bwMode="auto">
+                    <a:xfrm>
+                      <a:off x="0" y="0"/>
+                      <a:ext cx="7524750" cy="2508250"/>
+                    </a:xfrm>
+                    <a:prstGeom prst="rect">
+                      <a:avLst/>
+                    </a:prstGeom>
+                  </pic:spPr>
+                </pic:pic>
+              </a:graphicData>
+            </a:graphic>
+          </wp:anchor>
+        </w:drawing>
       </w:r>
     </w:p>
     <w:p>
@@ -995,254 +1291,6 @@
           <w:rFonts w:ascii="Avenir Next" w:hAnsi="Avenir Next"/>
           <w:lang w:val="en-US"/>
         </w:rPr>
-        <w:t>Where do threads need to synchronize in the code so that results are correct?</w:t>
-      </w:r>
-    </w:p>
-    <w:p>
-      <w:pPr>
-        <w:pStyle w:val="ListParagraph"/>
-        <w:rPr>
-          <w:rFonts w:ascii="Avenir Next" w:hAnsi="Avenir Next"/>
-          <w:lang w:val="en-US"/>
-        </w:rPr>
-      </w:pPr>
-      <w:r>
-        <w:rPr>
-          <w:rFonts w:ascii="Avenir Next" w:hAnsi="Avenir Next"/>
-          <w:lang w:val="en-US"/>
-        </w:rPr>
-      </w:r>
-    </w:p>
-    <w:p>
-      <w:pPr>
-        <w:pStyle w:val="TextBody"/>
-        <w:numPr>
-          <w:ilvl w:val="0"/>
-          <w:numId w:val="7"/>
-        </w:numPr>
-        <w:spacing w:before="0" w:after="0"/>
-        <w:rPr/>
-      </w:pPr>
-      <w:r>
-        <w:rPr/>
-        <w:t xml:space="preserve">When accessing the shared queue in the </w:t>
-      </w:r>
-      <w:r>
-        <w:rPr>
-          <w:rStyle w:val="SourceText"/>
-        </w:rPr>
-        <w:t>SafeQ</w:t>
-      </w:r>
-      <w:r>
-        <w:rPr/>
-        <w:t xml:space="preserve"> class methods.</w:t>
-      </w:r>
-    </w:p>
-    <w:p>
-      <w:pPr>
-        <w:pStyle w:val="TextBody"/>
-        <w:numPr>
-          <w:ilvl w:val="0"/>
-          <w:numId w:val="7"/>
-        </w:numPr>
-        <w:rPr>
-          <w:rFonts w:ascii="Avenir Next" w:hAnsi="Avenir Next"/>
-          <w:lang w:val="en-US"/>
-        </w:rPr>
-      </w:pPr>
-      <w:r>
-        <w:rPr>
-          <w:rFonts w:ascii="Avenir Next" w:hAnsi="Avenir Next"/>
-          <w:lang w:val="en-US"/>
-        </w:rPr>
-        <w:t xml:space="preserve">When updating shared variables in the </w:t>
-      </w:r>
-      <w:r>
-        <w:rPr>
-          <w:rStyle w:val="SourceText"/>
-          <w:rFonts w:ascii="Avenir Next" w:hAnsi="Avenir Next"/>
-          <w:lang w:val="en-US"/>
-        </w:rPr>
-        <w:t>worker</w:t>
-      </w:r>
-      <w:r>
-        <w:rPr>
-          <w:rFonts w:ascii="Avenir Next" w:hAnsi="Avenir Next"/>
-          <w:lang w:val="en-US"/>
-        </w:rPr>
-        <w:t xml:space="preserve"> function.</w:t>
-      </w:r>
-    </w:p>
-    <w:p>
-      <w:pPr>
-        <w:pStyle w:val="ListParagraph"/>
-        <w:numPr>
-          <w:ilvl w:val="0"/>
-          <w:numId w:val="1"/>
-        </w:numPr>
-        <w:rPr>
-          <w:rFonts w:ascii="Avenir Next" w:hAnsi="Avenir Next"/>
-          <w:lang w:val="en-US"/>
-        </w:rPr>
-      </w:pPr>
-      <w:r>
-        <w:rPr>
-          <w:rFonts w:ascii="Avenir Next" w:hAnsi="Avenir Next"/>
-          <w:lang w:val="en-US"/>
-        </w:rPr>
-        <w:t>Are there any bottlenecks/performance issues in your code? Which synchronization parts/mechanisms are causing the most overheads and why? What was the best-performing version? Did you overcome the performance issues and how? Is there any relation to the memory and caches?</w:t>
-      </w:r>
-    </w:p>
-    <w:p>
-      <w:pPr>
-        <w:pStyle w:val="ListParagraph"/>
-        <w:rPr>
-          <w:rFonts w:ascii="Avenir Next" w:hAnsi="Avenir Next"/>
-          <w:lang w:val="en-US"/>
-        </w:rPr>
-      </w:pPr>
-      <w:r>
-        <w:rPr/>
-      </w:r>
-    </w:p>
-    <w:p>
-      <w:pPr>
-        <w:pStyle w:val="TextBody"/>
-        <w:numPr>
-          <w:ilvl w:val="0"/>
-          <w:numId w:val="8"/>
-        </w:numPr>
-        <w:tabs>
-          <w:tab w:val="clear" w:pos="720"/>
-          <w:tab w:val="left" w:pos="0" w:leader="none"/>
-        </w:tabs>
-        <w:spacing w:before="0" w:after="0"/>
-        <w:rPr/>
-      </w:pPr>
-      <w:r>
-        <w:rPr/>
-        <w:t>Synchronization overhead from using mutexes and condition variables.</w:t>
-      </w:r>
-    </w:p>
-    <w:p>
-      <w:pPr>
-        <w:pStyle w:val="TextBody"/>
-        <w:numPr>
-          <w:ilvl w:val="0"/>
-          <w:numId w:val="8"/>
-        </w:numPr>
-        <w:tabs>
-          <w:tab w:val="clear" w:pos="720"/>
-          <w:tab w:val="left" w:pos="0" w:leader="none"/>
-        </w:tabs>
-        <w:spacing w:before="0" w:after="0"/>
-        <w:rPr/>
-      </w:pPr>
-      <w:r>
-        <w:rPr/>
-        <w:t>Contention when accessing shared resources (queue and shared variables).</w:t>
-      </w:r>
-    </w:p>
-    <w:p>
-      <w:pPr>
-        <w:pStyle w:val="TextBody"/>
-        <w:numPr>
-          <w:ilvl w:val="0"/>
-          <w:numId w:val="8"/>
-        </w:numPr>
-        <w:tabs>
-          <w:tab w:val="clear" w:pos="720"/>
-          <w:tab w:val="left" w:pos="0" w:leader="none"/>
-        </w:tabs>
-        <w:rPr>
-          <w:rFonts w:ascii="Avenir Next" w:hAnsi="Avenir Next"/>
-          <w:lang w:val="en-US"/>
-        </w:rPr>
-      </w:pPr>
-      <w:r>
-        <w:rPr>
-          <w:rFonts w:ascii="Avenir Next" w:hAnsi="Avenir Next"/>
-          <w:lang w:val="en-US"/>
-        </w:rPr>
-        <w:t>The best-performing version depends on the specific hardware and workload. Optimizations can include reducing contention, using atomics where possible, and optimizing memory access patterns.</w:t>
-      </w:r>
-    </w:p>
-    <w:p>
-      <w:pPr>
-        <w:pStyle w:val="ListParagraph"/>
-        <w:numPr>
-          <w:ilvl w:val="0"/>
-          <w:numId w:val="1"/>
-        </w:numPr>
-        <w:rPr>
-          <w:rFonts w:ascii="Avenir Next" w:hAnsi="Avenir Next"/>
-          <w:lang w:val="en-US"/>
-        </w:rPr>
-      </w:pPr>
-      <w:r>
-        <w:rPr>
-          <w:rFonts w:ascii="Avenir Next" w:hAnsi="Avenir Next"/>
-          <w:lang w:val="en-US"/>
-        </w:rPr>
-        <w:t>Include a speedup graph (as shown in the slides) showing the speedup on ALMA for all provided versions. Use horizontal axis for the number of threads (1-32) and the vertical axis for speedup (not the execution time!).</w:t>
-      </w:r>
-    </w:p>
-    <w:p>
-      <w:pPr>
-        <w:pStyle w:val="ListParagraph"/>
-        <w:rPr>
-          <w:rFonts w:ascii="Avenir Next" w:hAnsi="Avenir Next"/>
-          <w:lang w:val="en-US"/>
-        </w:rPr>
-      </w:pPr>
-      <w:r>
-        <w:rPr/>
-      </w:r>
-    </w:p>
-    <w:p>
-      <w:pPr>
-        <w:pStyle w:val="ListParagraph"/>
-        <w:rPr>
-          <w:rFonts w:ascii="Avenir Next" w:hAnsi="Avenir Next"/>
-          <w:lang w:val="en-US"/>
-        </w:rPr>
-      </w:pPr>
-      <w:r>
-        <w:rPr/>
-      </w:r>
-    </w:p>
-    <w:p>
-      <w:pPr>
-        <w:pStyle w:val="ListParagraph"/>
-        <w:rPr>
-          <w:rFonts w:ascii="Avenir Next" w:hAnsi="Avenir Next"/>
-          <w:lang w:val="en-US"/>
-        </w:rPr>
-      </w:pPr>
-      <w:r>
-        <w:rPr>
-          <w:rFonts w:ascii="Avenir Next" w:hAnsi="Avenir Next"/>
-          <w:lang w:val="en-US"/>
-        </w:rPr>
-      </w:r>
-    </w:p>
-    <w:p>
-      <w:pPr>
-        <w:pStyle w:val="ListParagraph"/>
-        <w:numPr>
-          <w:ilvl w:val="0"/>
-          <w:numId w:val="1"/>
-        </w:numPr>
-        <w:rPr>
-          <w:rFonts w:ascii="Avenir Next" w:hAnsi="Avenir Next"/>
-          <w:lang w:val="en-US"/>
-        </w:rPr>
-      </w:pPr>
-      <w:r>
-        <w:rPr>
-          <w:rFonts w:ascii="Avenir Next" w:hAnsi="Avenir Next"/>
-          <w:lang w:val="en-US"/>
-        </w:rPr>
         <w:t>Include a table with execution times and speedup of the parallel code. Speedup is measured compared to the sequential version (~10 seconds on ALMA nodes). If you have these in an Excel sheet, you can just attach it with your submission.</w:t>
       </w:r>
     </w:p>
@@ -1276,250 +1324,51 @@
           <w:rFonts w:ascii="Avenir Next" w:hAnsi="Avenir Next"/>
           <w:lang w:val="en-US"/>
         </w:rPr>
+        <w:tab/>
+      </w:r>
+      <w:r>
+        <w:rPr>
+          <w:rFonts w:ascii="Avenir Next" w:hAnsi="Avenir Next"/>
+          <w:lang w:val="en-US"/>
+        </w:rPr>
+        <w:t xml:space="preserve">These are stored in CSV-files and have the following naming </w:t>
+        <w:tab/>
+        <w:t>convention:</w:t>
+        <w:br/>
       </w:r>
     </w:p>
     <w:p>
       <w:pPr>
         <w:pStyle w:val="Normal"/>
-        <w:rPr>
-          <w:rFonts w:ascii="Avenir Next" w:hAnsi="Avenir Next"/>
-          <w:lang w:val="en-US"/>
-        </w:rPr>
-      </w:pPr>
-      <w:r>
-        <w:rPr>
-          <w:rFonts w:ascii="Avenir Next" w:hAnsi="Avenir Next"/>
-          <w:lang w:val="en-US"/>
-        </w:rPr>
-        <w:t>You write here any additional content and analysis that does not fit into above categories.</w:t>
-      </w:r>
-    </w:p>
-    <w:p>
-      <w:pPr>
-        <w:pStyle w:val="Normal"/>
-        <w:rPr>
-          <w:rFonts w:ascii="Avenir Next" w:hAnsi="Avenir Next"/>
-          <w:lang w:val="en-US"/>
-        </w:rPr>
-      </w:pPr>
-      <w:r>
-        <w:rPr>
-          <w:rFonts w:ascii="Avenir Next" w:hAnsi="Avenir Next"/>
-          <w:lang w:val="en-US"/>
-        </w:rPr>
-      </w:r>
-    </w:p>
-    <w:p>
-      <w:pPr>
-        <w:pStyle w:val="Normal"/>
-        <w:rPr>
-          <w:rFonts w:ascii="Avenir Next" w:hAnsi="Avenir Next"/>
-          <w:lang w:val="en-US"/>
-        </w:rPr>
-      </w:pPr>
-      <w:r>
-        <w:rPr>
-          <w:rFonts w:ascii="Avenir Next" w:hAnsi="Avenir Next"/>
-          <w:lang w:val="en-US"/>
-        </w:rPr>
-      </w:r>
-    </w:p>
-    <w:p>
-      <w:pPr>
-        <w:pStyle w:val="Normal"/>
-        <w:rPr>
-          <w:rFonts w:ascii="Avenir Next" w:hAnsi="Avenir Next"/>
-          <w:lang w:val="en-US"/>
-        </w:rPr>
-      </w:pPr>
-      <w:r>
-        <w:rPr>
-          <w:rFonts w:ascii="Avenir Next" w:hAnsi="Avenir Next"/>
-          <w:lang w:val="en-US"/>
-        </w:rPr>
-      </w:r>
-    </w:p>
-    <w:p>
-      <w:pPr>
-        <w:pStyle w:val="Normal"/>
-        <w:rPr>
-          <w:rFonts w:ascii="Avenir Next" w:hAnsi="Avenir Next"/>
-          <w:lang w:val="en-US"/>
-        </w:rPr>
-      </w:pPr>
-      <w:r>
-        <w:rPr>
-          <w:rFonts w:ascii="Avenir Next" w:hAnsi="Avenir Next"/>
-          <w:lang w:val="en-US"/>
-        </w:rPr>
-      </w:r>
-    </w:p>
-    <w:p>
-      <w:pPr>
-        <w:pStyle w:val="Normal"/>
-        <w:rPr>
-          <w:rFonts w:ascii="Avenir Next" w:hAnsi="Avenir Next"/>
-          <w:lang w:val="en-US"/>
-        </w:rPr>
-      </w:pPr>
-      <w:r>
-        <w:rPr>
-          <w:rFonts w:ascii="Avenir Next" w:hAnsi="Avenir Next"/>
-          <w:lang w:val="en-US"/>
-        </w:rPr>
-      </w:r>
-    </w:p>
-    <w:p>
-      <w:pPr>
-        <w:pStyle w:val="Normal"/>
-        <w:rPr>
-          <w:rFonts w:ascii="Avenir Next" w:hAnsi="Avenir Next"/>
-          <w:lang w:val="en-US"/>
-        </w:rPr>
-      </w:pPr>
-      <w:r>
-        <w:rPr>
-          <w:rFonts w:ascii="Avenir Next" w:hAnsi="Avenir Next"/>
-          <w:lang w:val="en-US"/>
-        </w:rPr>
-      </w:r>
-    </w:p>
-    <w:p>
-      <w:pPr>
-        <w:pStyle w:val="Normal"/>
-        <w:rPr>
-          <w:rFonts w:ascii="Avenir Next" w:hAnsi="Avenir Next"/>
-          <w:lang w:val="en-US"/>
-        </w:rPr>
-      </w:pPr>
-      <w:r>
-        <w:rPr>
-          <w:rFonts w:ascii="Avenir Next" w:hAnsi="Avenir Next"/>
-          <w:lang w:val="en-US"/>
-        </w:rPr>
-      </w:r>
-    </w:p>
-    <w:p>
-      <w:pPr>
-        <w:pStyle w:val="Normal"/>
-        <w:rPr>
-          <w:rFonts w:ascii="Avenir Next" w:hAnsi="Avenir Next"/>
-          <w:lang w:val="en-US"/>
-        </w:rPr>
-      </w:pPr>
-      <w:r>
-        <w:rPr>
-          <w:rFonts w:ascii="Avenir Next" w:hAnsi="Avenir Next"/>
-          <w:lang w:val="en-US"/>
-        </w:rPr>
-      </w:r>
-    </w:p>
-    <w:p>
-      <w:pPr>
-        <w:pStyle w:val="Normal"/>
-        <w:rPr>
-          <w:rFonts w:ascii="Avenir Next" w:hAnsi="Avenir Next"/>
-          <w:lang w:val="en-US"/>
-        </w:rPr>
-      </w:pPr>
-      <w:r>
-        <w:rPr>
-          <w:rFonts w:ascii="Avenir Next" w:hAnsi="Avenir Next"/>
-          <w:lang w:val="en-US"/>
-        </w:rPr>
-      </w:r>
-    </w:p>
-    <w:p>
-      <w:pPr>
-        <w:pStyle w:val="TextBody"/>
-        <w:numPr>
-          <w:ilvl w:val="0"/>
-          <w:numId w:val="2"/>
-        </w:numPr>
-        <w:tabs>
-          <w:tab w:val="clear" w:pos="720"/>
-          <w:tab w:val="left" w:pos="0" w:leader="none"/>
-        </w:tabs>
-        <w:ind w:left="709" w:hanging="283"/>
-        <w:rPr>
-          <w:rFonts w:ascii="Avenir Next" w:hAnsi="Avenir Next"/>
-          <w:lang w:val="en-US"/>
-        </w:rPr>
-      </w:pPr>
-      <w:r>
-        <w:rPr/>
-        <w:t>Potential bottlenecks/performance issues:</w:t>
-      </w:r>
-    </w:p>
-    <w:p>
-      <w:pPr>
-        <w:pStyle w:val="TextBody"/>
-        <w:tabs>
-          <w:tab w:val="clear" w:pos="720"/>
-          <w:tab w:val="left" w:pos="0" w:leader="none"/>
-        </w:tabs>
-        <w:spacing w:before="0" w:after="0"/>
-        <w:ind w:left="426" w:hanging="0"/>
-        <w:rPr/>
-      </w:pPr>
-      <w:r>
-        <w:rPr/>
-      </w:r>
-    </w:p>
-    <w:p>
-      <w:pPr>
-        <w:pStyle w:val="TextBody"/>
-        <w:numPr>
-          <w:ilvl w:val="0"/>
-          <w:numId w:val="3"/>
-        </w:numPr>
-        <w:tabs>
-          <w:tab w:val="clear" w:pos="720"/>
-          <w:tab w:val="left" w:pos="0" w:leader="none"/>
-        </w:tabs>
-        <w:ind w:left="709" w:hanging="283"/>
-        <w:rPr>
-          <w:rFonts w:ascii="Avenir Next" w:hAnsi="Avenir Next"/>
-          <w:lang w:val="en-US"/>
-        </w:rPr>
-      </w:pPr>
-      <w:r>
-        <w:rPr/>
-        <w:t>To create a speedup graph, you'll need to measure the execution time for each version of the code with varying numbers of threads (1-32) and compare it to the sequential version. Unfortunately, as an AI language model, I cannot generate graphs or images. You'll need to create the graph yourself using a tool like Excel, Google Sheets, or Matplotlib in Python.</w:t>
-      </w:r>
-    </w:p>
-    <w:p>
-      <w:pPr>
-        <w:pStyle w:val="TextBody"/>
-        <w:numPr>
-          <w:ilvl w:val="0"/>
-          <w:numId w:val="3"/>
-        </w:numPr>
-        <w:tabs>
-          <w:tab w:val="clear" w:pos="720"/>
-          <w:tab w:val="left" w:pos="0" w:leader="none"/>
-        </w:tabs>
-        <w:ind w:left="709" w:hanging="283"/>
-        <w:rPr>
-          <w:rFonts w:ascii="Avenir Next" w:hAnsi="Avenir Next"/>
-          <w:lang w:val="en-US"/>
-        </w:rPr>
-      </w:pPr>
-      <w:r>
-        <w:rPr/>
-        <w:t>To create a table with execution times and speedup, you'll need to measure the execution times for each version of the code with varying numbers of threads and calculate the speedup compared to the sequential version. Like the graph, I cannot generate tables</w:t>
-      </w:r>
-    </w:p>
-    <w:p>
-      <w:pPr>
-        <w:pStyle w:val="Normal"/>
-        <w:rPr>
-          <w:rFonts w:ascii="Avenir Next" w:hAnsi="Avenir Next"/>
-          <w:lang w:val="en-US"/>
-        </w:rPr>
-      </w:pPr>
-      <w:r>
-        <w:rPr/>
+        <w:ind w:left="360" w:hanging="0"/>
+        <w:rPr>
+          <w:rFonts w:ascii="Avenir Next" w:hAnsi="Avenir Next"/>
+          <w:lang w:val="en-US"/>
+        </w:rPr>
+      </w:pPr>
+      <w:r>
+        <w:rPr>
+          <w:rFonts w:ascii="Avenir Next" w:hAnsi="Avenir Next"/>
+          <w:lang w:val="en-US"/>
+        </w:rPr>
+        <w:tab/>
+        <w:t>speedup-execution-time-</w:t>
+      </w:r>
+      <w:r>
+        <w:rPr>
+          <w:rFonts w:ascii="Avenir Next" w:hAnsi="Avenir Next"/>
+          <w:i/>
+          <w:iCs/>
+          <w:lang w:val="en-US"/>
+        </w:rPr>
+        <w:t>xxxxxxx</w:t>
+      </w:r>
+      <w:r>
+        <w:rPr>
+          <w:rFonts w:ascii="Avenir Next" w:hAnsi="Avenir Next"/>
+          <w:lang w:val="en-US"/>
+        </w:rPr>
+        <w:t>.csv</w:t>
       </w:r>
     </w:p>
     <w:sectPr>
@@ -1658,240 +1507,276 @@
   </w:abstractNum>
   <w:abstractNum w:abstractNumId="2">
     <w:lvl w:ilvl="0">
-      <w:start w:val="7"/>
-      <w:numFmt w:val="decimal"/>
-      <w:lvlText w:val="%1."/>
-      <w:lvlJc w:val="left"/>
-      <w:pPr>
-        <w:tabs>
-          <w:tab w:val="num" w:pos="709"/>
-        </w:tabs>
-        <w:ind w:left="709" w:hanging="283"/>
-      </w:pPr>
-      <w:rPr/>
+      <w:start w:val="1"/>
+      <w:numFmt w:val="bullet"/>
+      <w:lvlText w:val=""/>
+      <w:lvlJc w:val="left"/>
+      <w:pPr>
+        <w:tabs>
+          <w:tab w:val="num" w:pos="1080"/>
+        </w:tabs>
+        <w:ind w:left="1080" w:hanging="360"/>
+      </w:pPr>
+      <w:rPr>
+        <w:rFonts w:ascii="Symbol" w:hAnsi="Symbol" w:cs="Symbol" w:hint="default"/>
+      </w:rPr>
     </w:lvl>
     <w:lvl w:ilvl="1">
       <w:start w:val="1"/>
-      <w:numFmt w:val="decimal"/>
-      <w:lvlText w:val="%2."/>
-      <w:lvlJc w:val="left"/>
-      <w:pPr>
-        <w:tabs>
-          <w:tab w:val="num" w:pos="1418"/>
-        </w:tabs>
-        <w:ind w:left="1418" w:hanging="283"/>
-      </w:pPr>
-      <w:rPr/>
+      <w:numFmt w:val="bullet"/>
+      <w:lvlText w:val="◦"/>
+      <w:lvlJc w:val="left"/>
+      <w:pPr>
+        <w:tabs>
+          <w:tab w:val="num" w:pos="1440"/>
+        </w:tabs>
+        <w:ind w:left="1440" w:hanging="360"/>
+      </w:pPr>
+      <w:rPr>
+        <w:rFonts w:ascii="OpenSymbol" w:hAnsi="OpenSymbol" w:cs="OpenSymbol" w:hint="default"/>
+      </w:rPr>
     </w:lvl>
     <w:lvl w:ilvl="2">
       <w:start w:val="1"/>
-      <w:numFmt w:val="decimal"/>
-      <w:lvlText w:val="%3."/>
-      <w:lvlJc w:val="left"/>
-      <w:pPr>
-        <w:tabs>
-          <w:tab w:val="num" w:pos="2127"/>
-        </w:tabs>
-        <w:ind w:left="2127" w:hanging="283"/>
-      </w:pPr>
-      <w:rPr/>
+      <w:numFmt w:val="bullet"/>
+      <w:lvlText w:val="▪"/>
+      <w:lvlJc w:val="left"/>
+      <w:pPr>
+        <w:tabs>
+          <w:tab w:val="num" w:pos="1800"/>
+        </w:tabs>
+        <w:ind w:left="1800" w:hanging="360"/>
+      </w:pPr>
+      <w:rPr>
+        <w:rFonts w:ascii="OpenSymbol" w:hAnsi="OpenSymbol" w:cs="OpenSymbol" w:hint="default"/>
+      </w:rPr>
     </w:lvl>
     <w:lvl w:ilvl="3">
       <w:start w:val="1"/>
-      <w:numFmt w:val="decimal"/>
-      <w:lvlText w:val="%4."/>
-      <w:lvlJc w:val="left"/>
-      <w:pPr>
-        <w:tabs>
-          <w:tab w:val="num" w:pos="2836"/>
-        </w:tabs>
-        <w:ind w:left="2836" w:hanging="283"/>
-      </w:pPr>
-      <w:rPr/>
+      <w:numFmt w:val="bullet"/>
+      <w:lvlText w:val=""/>
+      <w:lvlJc w:val="left"/>
+      <w:pPr>
+        <w:tabs>
+          <w:tab w:val="num" w:pos="2160"/>
+        </w:tabs>
+        <w:ind w:left="2160" w:hanging="360"/>
+      </w:pPr>
+      <w:rPr>
+        <w:rFonts w:ascii="Symbol" w:hAnsi="Symbol" w:cs="Symbol" w:hint="default"/>
+      </w:rPr>
     </w:lvl>
     <w:lvl w:ilvl="4">
       <w:start w:val="1"/>
-      <w:numFmt w:val="decimal"/>
-      <w:lvlText w:val="%5."/>
-      <w:lvlJc w:val="left"/>
-      <w:pPr>
-        <w:tabs>
-          <w:tab w:val="num" w:pos="3545"/>
-        </w:tabs>
-        <w:ind w:left="3545" w:hanging="283"/>
-      </w:pPr>
-      <w:rPr/>
+      <w:numFmt w:val="bullet"/>
+      <w:lvlText w:val="◦"/>
+      <w:lvlJc w:val="left"/>
+      <w:pPr>
+        <w:tabs>
+          <w:tab w:val="num" w:pos="2520"/>
+        </w:tabs>
+        <w:ind w:left="2520" w:hanging="360"/>
+      </w:pPr>
+      <w:rPr>
+        <w:rFonts w:ascii="OpenSymbol" w:hAnsi="OpenSymbol" w:cs="OpenSymbol" w:hint="default"/>
+      </w:rPr>
     </w:lvl>
     <w:lvl w:ilvl="5">
       <w:start w:val="1"/>
-      <w:numFmt w:val="decimal"/>
-      <w:lvlText w:val="%6."/>
-      <w:lvlJc w:val="left"/>
-      <w:pPr>
-        <w:tabs>
-          <w:tab w:val="num" w:pos="4254"/>
-        </w:tabs>
-        <w:ind w:left="4254" w:hanging="283"/>
-      </w:pPr>
-      <w:rPr/>
+      <w:numFmt w:val="bullet"/>
+      <w:lvlText w:val="▪"/>
+      <w:lvlJc w:val="left"/>
+      <w:pPr>
+        <w:tabs>
+          <w:tab w:val="num" w:pos="2880"/>
+        </w:tabs>
+        <w:ind w:left="2880" w:hanging="360"/>
+      </w:pPr>
+      <w:rPr>
+        <w:rFonts w:ascii="OpenSymbol" w:hAnsi="OpenSymbol" w:cs="OpenSymbol" w:hint="default"/>
+      </w:rPr>
     </w:lvl>
     <w:lvl w:ilvl="6">
       <w:start w:val="1"/>
-      <w:numFmt w:val="decimal"/>
-      <w:lvlText w:val="%7."/>
-      <w:lvlJc w:val="left"/>
-      <w:pPr>
-        <w:tabs>
-          <w:tab w:val="num" w:pos="4963"/>
-        </w:tabs>
-        <w:ind w:left="4963" w:hanging="283"/>
-      </w:pPr>
-      <w:rPr/>
+      <w:numFmt w:val="bullet"/>
+      <w:lvlText w:val=""/>
+      <w:lvlJc w:val="left"/>
+      <w:pPr>
+        <w:tabs>
+          <w:tab w:val="num" w:pos="3240"/>
+        </w:tabs>
+        <w:ind w:left="3240" w:hanging="360"/>
+      </w:pPr>
+      <w:rPr>
+        <w:rFonts w:ascii="Symbol" w:hAnsi="Symbol" w:cs="Symbol" w:hint="default"/>
+      </w:rPr>
     </w:lvl>
     <w:lvl w:ilvl="7">
       <w:start w:val="1"/>
-      <w:numFmt w:val="decimal"/>
-      <w:lvlText w:val="%8."/>
-      <w:lvlJc w:val="left"/>
-      <w:pPr>
-        <w:tabs>
-          <w:tab w:val="num" w:pos="5672"/>
-        </w:tabs>
-        <w:ind w:left="5672" w:hanging="283"/>
-      </w:pPr>
-      <w:rPr/>
+      <w:numFmt w:val="bullet"/>
+      <w:lvlText w:val="◦"/>
+      <w:lvlJc w:val="left"/>
+      <w:pPr>
+        <w:tabs>
+          <w:tab w:val="num" w:pos="3600"/>
+        </w:tabs>
+        <w:ind w:left="3600" w:hanging="360"/>
+      </w:pPr>
+      <w:rPr>
+        <w:rFonts w:ascii="OpenSymbol" w:hAnsi="OpenSymbol" w:cs="OpenSymbol" w:hint="default"/>
+      </w:rPr>
     </w:lvl>
     <w:lvl w:ilvl="8">
       <w:start w:val="1"/>
-      <w:numFmt w:val="decimal"/>
-      <w:lvlText w:val="%9."/>
-      <w:lvlJc w:val="left"/>
-      <w:pPr>
-        <w:tabs>
-          <w:tab w:val="num" w:pos="6381"/>
-        </w:tabs>
-        <w:ind w:left="6381" w:hanging="283"/>
-      </w:pPr>
-      <w:rPr/>
+      <w:numFmt w:val="bullet"/>
+      <w:lvlText w:val="▪"/>
+      <w:lvlJc w:val="left"/>
+      <w:pPr>
+        <w:tabs>
+          <w:tab w:val="num" w:pos="3960"/>
+        </w:tabs>
+        <w:ind w:left="3960" w:hanging="360"/>
+      </w:pPr>
+      <w:rPr>
+        <w:rFonts w:ascii="OpenSymbol" w:hAnsi="OpenSymbol" w:cs="OpenSymbol" w:hint="default"/>
+      </w:rPr>
     </w:lvl>
   </w:abstractNum>
   <w:abstractNum w:abstractNumId="3">
     <w:lvl w:ilvl="0">
-      <w:start w:val="8"/>
-      <w:numFmt w:val="decimal"/>
-      <w:lvlText w:val="%1."/>
-      <w:lvlJc w:val="left"/>
-      <w:pPr>
-        <w:tabs>
-          <w:tab w:val="num" w:pos="709"/>
-        </w:tabs>
-        <w:ind w:left="709" w:hanging="283"/>
-      </w:pPr>
-      <w:rPr/>
+      <w:start w:val="1"/>
+      <w:numFmt w:val="bullet"/>
+      <w:lvlText w:val=""/>
+      <w:lvlJc w:val="left"/>
+      <w:pPr>
+        <w:tabs>
+          <w:tab w:val="num" w:pos="1080"/>
+        </w:tabs>
+        <w:ind w:left="1080" w:hanging="360"/>
+      </w:pPr>
+      <w:rPr>
+        <w:rFonts w:ascii="Symbol" w:hAnsi="Symbol" w:cs="Symbol" w:hint="default"/>
+      </w:rPr>
     </w:lvl>
     <w:lvl w:ilvl="1">
       <w:start w:val="1"/>
-      <w:numFmt w:val="decimal"/>
-      <w:lvlText w:val="%2."/>
-      <w:lvlJc w:val="left"/>
-      <w:pPr>
-        <w:tabs>
-          <w:tab w:val="num" w:pos="1418"/>
-        </w:tabs>
-        <w:ind w:left="1418" w:hanging="283"/>
-      </w:pPr>
-      <w:rPr/>
+      <w:numFmt w:val="bullet"/>
+      <w:lvlText w:val="◦"/>
+      <w:lvlJc w:val="left"/>
+      <w:pPr>
+        <w:tabs>
+          <w:tab w:val="num" w:pos="1440"/>
+        </w:tabs>
+        <w:ind w:left="1440" w:hanging="360"/>
+      </w:pPr>
+      <w:rPr>
+        <w:rFonts w:ascii="OpenSymbol" w:hAnsi="OpenSymbol" w:cs="OpenSymbol" w:hint="default"/>
+      </w:rPr>
     </w:lvl>
     <w:lvl w:ilvl="2">
       <w:start w:val="1"/>
-      <w:numFmt w:val="decimal"/>
-      <w:lvlText w:val="%3."/>
-      <w:lvlJc w:val="left"/>
-      <w:pPr>
-        <w:tabs>
-          <w:tab w:val="num" w:pos="2127"/>
-        </w:tabs>
-        <w:ind w:left="2127" w:hanging="283"/>
-      </w:pPr>
-      <w:rPr/>
+      <w:numFmt w:val="bullet"/>
+      <w:lvlText w:val="▪"/>
+      <w:lvlJc w:val="left"/>
+      <w:pPr>
+        <w:tabs>
+          <w:tab w:val="num" w:pos="1800"/>
+        </w:tabs>
+        <w:ind w:left="1800" w:hanging="360"/>
+      </w:pPr>
+      <w:rPr>
+        <w:rFonts w:ascii="OpenSymbol" w:hAnsi="OpenSymbol" w:cs="OpenSymbol" w:hint="default"/>
+      </w:rPr>
     </w:lvl>
     <w:lvl w:ilvl="3">
       <w:start w:val="1"/>
-      <w:numFmt w:val="decimal"/>
-      <w:lvlText w:val="%4."/>
-      <w:lvlJc w:val="left"/>
-      <w:pPr>
-        <w:tabs>
-          <w:tab w:val="num" w:pos="2836"/>
-        </w:tabs>
-        <w:ind w:left="2836" w:hanging="283"/>
-      </w:pPr>
-      <w:rPr/>
+      <w:numFmt w:val="bullet"/>
+      <w:lvlText w:val=""/>
+      <w:lvlJc w:val="left"/>
+      <w:pPr>
+        <w:tabs>
+          <w:tab w:val="num" w:pos="2160"/>
+        </w:tabs>
+        <w:ind w:left="2160" w:hanging="360"/>
+      </w:pPr>
+      <w:rPr>
+        <w:rFonts w:ascii="Symbol" w:hAnsi="Symbol" w:cs="Symbol" w:hint="default"/>
+      </w:rPr>
     </w:lvl>
     <w:lvl w:ilvl="4">
       <w:start w:val="1"/>
-      <w:numFmt w:val="decimal"/>
-      <w:lvlText w:val="%5."/>
-      <w:lvlJc w:val="left"/>
-      <w:pPr>
-        <w:tabs>
-          <w:tab w:val="num" w:pos="3545"/>
-        </w:tabs>
-        <w:ind w:left="3545" w:hanging="283"/>
-      </w:pPr>
-      <w:rPr/>
+      <w:numFmt w:val="bullet"/>
+      <w:lvlText w:val="◦"/>
+      <w:lvlJc w:val="left"/>
+      <w:pPr>
+        <w:tabs>
+          <w:tab w:val="num" w:pos="2520"/>
+        </w:tabs>
+        <w:ind w:left="2520" w:hanging="360"/>
+      </w:pPr>
+      <w:rPr>
+        <w:rFonts w:ascii="OpenSymbol" w:hAnsi="OpenSymbol" w:cs="OpenSymbol" w:hint="default"/>
+      </w:rPr>
     </w:lvl>
     <w:lvl w:ilvl="5">
       <w:start w:val="1"/>
-      <w:numFmt w:val="decimal"/>
-      <w:lvlText w:val="%6."/>
-      <w:lvlJc w:val="left"/>
-      <w:pPr>
-        <w:tabs>
-          <w:tab w:val="num" w:pos="4254"/>
-        </w:tabs>
-        <w:ind w:left="4254" w:hanging="283"/>
-      </w:pPr>
-      <w:rPr/>
+      <w:numFmt w:val="bullet"/>
+      <w:lvlText w:val="▪"/>
+      <w:lvlJc w:val="left"/>
+      <w:pPr>
+        <w:tabs>
+          <w:tab w:val="num" w:pos="2880"/>
+        </w:tabs>
+        <w:ind w:left="2880" w:hanging="360"/>
+      </w:pPr>
+      <w:rPr>
+        <w:rFonts w:ascii="OpenSymbol" w:hAnsi="OpenSymbol" w:cs="OpenSymbol" w:hint="default"/>
+      </w:rPr>
     </w:lvl>
     <w:lvl w:ilvl="6">
       <w:start w:val="1"/>
-      <w:numFmt w:val="decimal"/>
-      <w:lvlText w:val="%7."/>
-      <w:lvlJc w:val="left"/>
-      <w:pPr>
-        <w:tabs>
-          <w:tab w:val="num" w:pos="4963"/>
-        </w:tabs>
-        <w:ind w:left="4963" w:hanging="283"/>
-      </w:pPr>
-      <w:rPr/>
+      <w:numFmt w:val="bullet"/>
+      <w:lvlText w:val=""/>
+      <w:lvlJc w:val="left"/>
+      <w:pPr>
+        <w:tabs>
+          <w:tab w:val="num" w:pos="3240"/>
+        </w:tabs>
+        <w:ind w:left="3240" w:hanging="360"/>
+      </w:pPr>
+      <w:rPr>
+        <w:rFonts w:ascii="Symbol" w:hAnsi="Symbol" w:cs="Symbol" w:hint="default"/>
+      </w:rPr>
     </w:lvl>
     <w:lvl w:ilvl="7">
       <w:start w:val="1"/>
-      <w:numFmt w:val="decimal"/>
-      <w:lvlText w:val="%8."/>
-      <w:lvlJc w:val="left"/>
-      <w:pPr>
-        <w:tabs>
-          <w:tab w:val="num" w:pos="5672"/>
-        </w:tabs>
-        <w:ind w:left="5672" w:hanging="283"/>
-      </w:pPr>
-      <w:rPr/>
+      <w:numFmt w:val="bullet"/>
+      <w:lvlText w:val="◦"/>
+      <w:lvlJc w:val="left"/>
+      <w:pPr>
+        <w:tabs>
+          <w:tab w:val="num" w:pos="3600"/>
+        </w:tabs>
+        <w:ind w:left="3600" w:hanging="360"/>
+      </w:pPr>
+      <w:rPr>
+        <w:rFonts w:ascii="OpenSymbol" w:hAnsi="OpenSymbol" w:cs="OpenSymbol" w:hint="default"/>
+      </w:rPr>
     </w:lvl>
     <w:lvl w:ilvl="8">
       <w:start w:val="1"/>
-      <w:numFmt w:val="decimal"/>
-      <w:lvlText w:val="%9."/>
-      <w:lvlJc w:val="left"/>
-      <w:pPr>
-        <w:tabs>
-          <w:tab w:val="num" w:pos="6381"/>
-        </w:tabs>
-        <w:ind w:left="6381" w:hanging="283"/>
-      </w:pPr>
-      <w:rPr/>
+      <w:numFmt w:val="bullet"/>
+      <w:lvlText w:val="▪"/>
+      <w:lvlJc w:val="left"/>
+      <w:pPr>
+        <w:tabs>
+          <w:tab w:val="num" w:pos="3960"/>
+        </w:tabs>
+        <w:ind w:left="3960" w:hanging="360"/>
+      </w:pPr>
+      <w:rPr>
+        <w:rFonts w:ascii="OpenSymbol" w:hAnsi="OpenSymbol" w:cs="OpenSymbol" w:hint="default"/>
+      </w:rPr>
     </w:lvl>
   </w:abstractNum>
   <w:abstractNum w:abstractNumId="4">
@@ -2176,9 +2061,9 @@
       <w:lvlJc w:val="left"/>
       <w:pPr>
         <w:tabs>
-          <w:tab w:val="num" w:pos="1080"/>
-        </w:tabs>
-        <w:ind w:left="1080" w:hanging="360"/>
+          <w:tab w:val="num" w:pos="1146"/>
+        </w:tabs>
+        <w:ind w:left="1146" w:hanging="360"/>
       </w:pPr>
       <w:rPr>
         <w:rFonts w:ascii="Symbol" w:hAnsi="Symbol" w:cs="Symbol" w:hint="default"/>
@@ -2191,9 +2076,9 @@
       <w:lvlJc w:val="left"/>
       <w:pPr>
         <w:tabs>
-          <w:tab w:val="num" w:pos="1440"/>
-        </w:tabs>
-        <w:ind w:left="1440" w:hanging="360"/>
+          <w:tab w:val="num" w:pos="1506"/>
+        </w:tabs>
+        <w:ind w:left="1506" w:hanging="360"/>
       </w:pPr>
       <w:rPr>
         <w:rFonts w:ascii="OpenSymbol" w:hAnsi="OpenSymbol" w:cs="OpenSymbol" w:hint="default"/>
@@ -2206,9 +2091,9 @@
       <w:lvlJc w:val="left"/>
       <w:pPr>
         <w:tabs>
-          <w:tab w:val="num" w:pos="1800"/>
-        </w:tabs>
-        <w:ind w:left="1800" w:hanging="360"/>
+          <w:tab w:val="num" w:pos="1866"/>
+        </w:tabs>
+        <w:ind w:left="1866" w:hanging="360"/>
       </w:pPr>
       <w:rPr>
         <w:rFonts w:ascii="OpenSymbol" w:hAnsi="OpenSymbol" w:cs="OpenSymbol" w:hint="default"/>
@@ -2221,9 +2106,9 @@
       <w:lvlJc w:val="left"/>
       <w:pPr>
         <w:tabs>
-          <w:tab w:val="num" w:pos="2160"/>
-        </w:tabs>
-        <w:ind w:left="2160" w:hanging="360"/>
+          <w:tab w:val="num" w:pos="2226"/>
+        </w:tabs>
+        <w:ind w:left="2226" w:hanging="360"/>
       </w:pPr>
       <w:rPr>
         <w:rFonts w:ascii="Symbol" w:hAnsi="Symbol" w:cs="Symbol" w:hint="default"/>
@@ -2236,9 +2121,9 @@
       <w:lvlJc w:val="left"/>
       <w:pPr>
         <w:tabs>
-          <w:tab w:val="num" w:pos="2520"/>
-        </w:tabs>
-        <w:ind w:left="2520" w:hanging="360"/>
+          <w:tab w:val="num" w:pos="2586"/>
+        </w:tabs>
+        <w:ind w:left="2586" w:hanging="360"/>
       </w:pPr>
       <w:rPr>
         <w:rFonts w:ascii="OpenSymbol" w:hAnsi="OpenSymbol" w:cs="OpenSymbol" w:hint="default"/>
@@ -2251,9 +2136,9 @@
       <w:lvlJc w:val="left"/>
       <w:pPr>
         <w:tabs>
-          <w:tab w:val="num" w:pos="2880"/>
-        </w:tabs>
-        <w:ind w:left="2880" w:hanging="360"/>
+          <w:tab w:val="num" w:pos="2946"/>
+        </w:tabs>
+        <w:ind w:left="2946" w:hanging="360"/>
       </w:pPr>
       <w:rPr>
         <w:rFonts w:ascii="OpenSymbol" w:hAnsi="OpenSymbol" w:cs="OpenSymbol" w:hint="default"/>
@@ -2266,9 +2151,9 @@
       <w:lvlJc w:val="left"/>
       <w:pPr>
         <w:tabs>
-          <w:tab w:val="num" w:pos="3240"/>
-        </w:tabs>
-        <w:ind w:left="3240" w:hanging="360"/>
+          <w:tab w:val="num" w:pos="3306"/>
+        </w:tabs>
+        <w:ind w:left="3306" w:hanging="360"/>
       </w:pPr>
       <w:rPr>
         <w:rFonts w:ascii="Symbol" w:hAnsi="Symbol" w:cs="Symbol" w:hint="default"/>
@@ -2281,9 +2166,9 @@
       <w:lvlJc w:val="left"/>
       <w:pPr>
         <w:tabs>
-          <w:tab w:val="num" w:pos="3600"/>
-        </w:tabs>
-        <w:ind w:left="3600" w:hanging="360"/>
+          <w:tab w:val="num" w:pos="3666"/>
+        </w:tabs>
+        <w:ind w:left="3666" w:hanging="360"/>
       </w:pPr>
       <w:rPr>
         <w:rFonts w:ascii="OpenSymbol" w:hAnsi="OpenSymbol" w:cs="OpenSymbol" w:hint="default"/>
@@ -2296,9 +2181,9 @@
       <w:lvlJc w:val="left"/>
       <w:pPr>
         <w:tabs>
-          <w:tab w:val="num" w:pos="3960"/>
-        </w:tabs>
-        <w:ind w:left="3960" w:hanging="360"/>
+          <w:tab w:val="num" w:pos="4026"/>
+        </w:tabs>
+        <w:ind w:left="4026" w:hanging="360"/>
       </w:pPr>
       <w:rPr>
         <w:rFonts w:ascii="OpenSymbol" w:hAnsi="OpenSymbol" w:cs="OpenSymbol" w:hint="default"/>
@@ -2306,280 +2191,6 @@
     </w:lvl>
   </w:abstractNum>
   <w:abstractNum w:abstractNumId="7">
-    <w:lvl w:ilvl="0">
-      <w:start w:val="1"/>
-      <w:numFmt w:val="bullet"/>
-      <w:lvlText w:val=""/>
-      <w:lvlJc w:val="left"/>
-      <w:pPr>
-        <w:tabs>
-          <w:tab w:val="num" w:pos="1080"/>
-        </w:tabs>
-        <w:ind w:left="1080" w:hanging="360"/>
-      </w:pPr>
-      <w:rPr>
-        <w:rFonts w:ascii="Symbol" w:hAnsi="Symbol" w:cs="Symbol" w:hint="default"/>
-      </w:rPr>
-    </w:lvl>
-    <w:lvl w:ilvl="1">
-      <w:start w:val="1"/>
-      <w:numFmt w:val="bullet"/>
-      <w:lvlText w:val="◦"/>
-      <w:lvlJc w:val="left"/>
-      <w:pPr>
-        <w:tabs>
-          <w:tab w:val="num" w:pos="1440"/>
-        </w:tabs>
-        <w:ind w:left="1440" w:hanging="360"/>
-      </w:pPr>
-      <w:rPr>
-        <w:rFonts w:ascii="OpenSymbol" w:hAnsi="OpenSymbol" w:cs="OpenSymbol" w:hint="default"/>
-      </w:rPr>
-    </w:lvl>
-    <w:lvl w:ilvl="2">
-      <w:start w:val="1"/>
-      <w:numFmt w:val="bullet"/>
-      <w:lvlText w:val="▪"/>
-      <w:lvlJc w:val="left"/>
-      <w:pPr>
-        <w:tabs>
-          <w:tab w:val="num" w:pos="1800"/>
-        </w:tabs>
-        <w:ind w:left="1800" w:hanging="360"/>
-      </w:pPr>
-      <w:rPr>
-        <w:rFonts w:ascii="OpenSymbol" w:hAnsi="OpenSymbol" w:cs="OpenSymbol" w:hint="default"/>
-      </w:rPr>
-    </w:lvl>
-    <w:lvl w:ilvl="3">
-      <w:start w:val="1"/>
-      <w:numFmt w:val="bullet"/>
-      <w:lvlText w:val=""/>
-      <w:lvlJc w:val="left"/>
-      <w:pPr>
-        <w:tabs>
-          <w:tab w:val="num" w:pos="2160"/>
-        </w:tabs>
-        <w:ind w:left="2160" w:hanging="360"/>
-      </w:pPr>
-      <w:rPr>
-        <w:rFonts w:ascii="Symbol" w:hAnsi="Symbol" w:cs="Symbol" w:hint="default"/>
-      </w:rPr>
-    </w:lvl>
-    <w:lvl w:ilvl="4">
-      <w:start w:val="1"/>
-      <w:numFmt w:val="bullet"/>
-      <w:lvlText w:val="◦"/>
-      <w:lvlJc w:val="left"/>
-      <w:pPr>
-        <w:tabs>
-          <w:tab w:val="num" w:pos="2520"/>
-        </w:tabs>
-        <w:ind w:left="2520" w:hanging="360"/>
-      </w:pPr>
-      <w:rPr>
-        <w:rFonts w:ascii="OpenSymbol" w:hAnsi="OpenSymbol" w:cs="OpenSymbol" w:hint="default"/>
-      </w:rPr>
-    </w:lvl>
-    <w:lvl w:ilvl="5">
-      <w:start w:val="1"/>
-      <w:numFmt w:val="bullet"/>
-      <w:lvlText w:val="▪"/>
-      <w:lvlJc w:val="left"/>
-      <w:pPr>
-        <w:tabs>
-          <w:tab w:val="num" w:pos="2880"/>
-        </w:tabs>
-        <w:ind w:left="2880" w:hanging="360"/>
-      </w:pPr>
-      <w:rPr>
-        <w:rFonts w:ascii="OpenSymbol" w:hAnsi="OpenSymbol" w:cs="OpenSymbol" w:hint="default"/>
-      </w:rPr>
-    </w:lvl>
-    <w:lvl w:ilvl="6">
-      <w:start w:val="1"/>
-      <w:numFmt w:val="bullet"/>
-      <w:lvlText w:val=""/>
-      <w:lvlJc w:val="left"/>
-      <w:pPr>
-        <w:tabs>
-          <w:tab w:val="num" w:pos="3240"/>
-        </w:tabs>
-        <w:ind w:left="3240" w:hanging="360"/>
-      </w:pPr>
-      <w:rPr>
-        <w:rFonts w:ascii="Symbol" w:hAnsi="Symbol" w:cs="Symbol" w:hint="default"/>
-      </w:rPr>
-    </w:lvl>
-    <w:lvl w:ilvl="7">
-      <w:start w:val="1"/>
-      <w:numFmt w:val="bullet"/>
-      <w:lvlText w:val="◦"/>
-      <w:lvlJc w:val="left"/>
-      <w:pPr>
-        <w:tabs>
-          <w:tab w:val="num" w:pos="3600"/>
-        </w:tabs>
-        <w:ind w:left="3600" w:hanging="360"/>
-      </w:pPr>
-      <w:rPr>
-        <w:rFonts w:ascii="OpenSymbol" w:hAnsi="OpenSymbol" w:cs="OpenSymbol" w:hint="default"/>
-      </w:rPr>
-    </w:lvl>
-    <w:lvl w:ilvl="8">
-      <w:start w:val="1"/>
-      <w:numFmt w:val="bullet"/>
-      <w:lvlText w:val="▪"/>
-      <w:lvlJc w:val="left"/>
-      <w:pPr>
-        <w:tabs>
-          <w:tab w:val="num" w:pos="3960"/>
-        </w:tabs>
-        <w:ind w:left="3960" w:hanging="360"/>
-      </w:pPr>
-      <w:rPr>
-        <w:rFonts w:ascii="OpenSymbol" w:hAnsi="OpenSymbol" w:cs="OpenSymbol" w:hint="default"/>
-      </w:rPr>
-    </w:lvl>
-  </w:abstractNum>
-  <w:abstractNum w:abstractNumId="8">
-    <w:lvl w:ilvl="0">
-      <w:start w:val="1"/>
-      <w:numFmt w:val="bullet"/>
-      <w:lvlText w:val=""/>
-      <w:lvlJc w:val="left"/>
-      <w:pPr>
-        <w:tabs>
-          <w:tab w:val="num" w:pos="1146"/>
-        </w:tabs>
-        <w:ind w:left="1146" w:hanging="360"/>
-      </w:pPr>
-      <w:rPr>
-        <w:rFonts w:ascii="Symbol" w:hAnsi="Symbol" w:cs="Symbol" w:hint="default"/>
-      </w:rPr>
-    </w:lvl>
-    <w:lvl w:ilvl="1">
-      <w:start w:val="1"/>
-      <w:numFmt w:val="bullet"/>
-      <w:lvlText w:val="◦"/>
-      <w:lvlJc w:val="left"/>
-      <w:pPr>
-        <w:tabs>
-          <w:tab w:val="num" w:pos="1506"/>
-        </w:tabs>
-        <w:ind w:left="1506" w:hanging="360"/>
-      </w:pPr>
-      <w:rPr>
-        <w:rFonts w:ascii="OpenSymbol" w:hAnsi="OpenSymbol" w:cs="OpenSymbol" w:hint="default"/>
-      </w:rPr>
-    </w:lvl>
-    <w:lvl w:ilvl="2">
-      <w:start w:val="1"/>
-      <w:numFmt w:val="bullet"/>
-      <w:lvlText w:val="▪"/>
-      <w:lvlJc w:val="left"/>
-      <w:pPr>
-        <w:tabs>
-          <w:tab w:val="num" w:pos="1866"/>
-        </w:tabs>
-        <w:ind w:left="1866" w:hanging="360"/>
-      </w:pPr>
-      <w:rPr>
-        <w:rFonts w:ascii="OpenSymbol" w:hAnsi="OpenSymbol" w:cs="OpenSymbol" w:hint="default"/>
-      </w:rPr>
-    </w:lvl>
-    <w:lvl w:ilvl="3">
-      <w:start w:val="1"/>
-      <w:numFmt w:val="bullet"/>
-      <w:lvlText w:val=""/>
-      <w:lvlJc w:val="left"/>
-      <w:pPr>
-        <w:tabs>
-          <w:tab w:val="num" w:pos="2226"/>
-        </w:tabs>
-        <w:ind w:left="2226" w:hanging="360"/>
-      </w:pPr>
-      <w:rPr>
-        <w:rFonts w:ascii="Symbol" w:hAnsi="Symbol" w:cs="Symbol" w:hint="default"/>
-      </w:rPr>
-    </w:lvl>
-    <w:lvl w:ilvl="4">
-      <w:start w:val="1"/>
-      <w:numFmt w:val="bullet"/>
-      <w:lvlText w:val="◦"/>
-      <w:lvlJc w:val="left"/>
-      <w:pPr>
-        <w:tabs>
-          <w:tab w:val="num" w:pos="2586"/>
-        </w:tabs>
-        <w:ind w:left="2586" w:hanging="360"/>
-      </w:pPr>
-      <w:rPr>
-        <w:rFonts w:ascii="OpenSymbol" w:hAnsi="OpenSymbol" w:cs="OpenSymbol" w:hint="default"/>
-      </w:rPr>
-    </w:lvl>
-    <w:lvl w:ilvl="5">
-      <w:start w:val="1"/>
-      <w:numFmt w:val="bullet"/>
-      <w:lvlText w:val="▪"/>
-      <w:lvlJc w:val="left"/>
-      <w:pPr>
-        <w:tabs>
-          <w:tab w:val="num" w:pos="2946"/>
-        </w:tabs>
-        <w:ind w:left="2946" w:hanging="360"/>
-      </w:pPr>
-      <w:rPr>
-        <w:rFonts w:ascii="OpenSymbol" w:hAnsi="OpenSymbol" w:cs="OpenSymbol" w:hint="default"/>
-      </w:rPr>
-    </w:lvl>
-    <w:lvl w:ilvl="6">
-      <w:start w:val="1"/>
-      <w:numFmt w:val="bullet"/>
-      <w:lvlText w:val=""/>
-      <w:lvlJc w:val="left"/>
-      <w:pPr>
-        <w:tabs>
-          <w:tab w:val="num" w:pos="3306"/>
-        </w:tabs>
-        <w:ind w:left="3306" w:hanging="360"/>
-      </w:pPr>
-      <w:rPr>
-        <w:rFonts w:ascii="Symbol" w:hAnsi="Symbol" w:cs="Symbol" w:hint="default"/>
-      </w:rPr>
-    </w:lvl>
-    <w:lvl w:ilvl="7">
-      <w:start w:val="1"/>
-      <w:numFmt w:val="bullet"/>
-      <w:lvlText w:val="◦"/>
-      <w:lvlJc w:val="left"/>
-      <w:pPr>
-        <w:tabs>
-          <w:tab w:val="num" w:pos="3666"/>
-        </w:tabs>
-        <w:ind w:left="3666" w:hanging="360"/>
-      </w:pPr>
-      <w:rPr>
-        <w:rFonts w:ascii="OpenSymbol" w:hAnsi="OpenSymbol" w:cs="OpenSymbol" w:hint="default"/>
-      </w:rPr>
-    </w:lvl>
-    <w:lvl w:ilvl="8">
-      <w:start w:val="1"/>
-      <w:numFmt w:val="bullet"/>
-      <w:lvlText w:val="▪"/>
-      <w:lvlJc w:val="left"/>
-      <w:pPr>
-        <w:tabs>
-          <w:tab w:val="num" w:pos="4026"/>
-        </w:tabs>
-        <w:ind w:left="4026" w:hanging="360"/>
-      </w:pPr>
-      <w:rPr>
-        <w:rFonts w:ascii="OpenSymbol" w:hAnsi="OpenSymbol" w:cs="OpenSymbol" w:hint="default"/>
-      </w:rPr>
-    </w:lvl>
-  </w:abstractNum>
-  <w:abstractNum w:abstractNumId="9">
     <w:lvl w:ilvl="0">
       <w:start w:val="1"/>
       <w:numFmt w:val="none"/>
@@ -2718,12 +2329,6 @@
   </w:num>
   <w:num w:numId="7">
     <w:abstractNumId w:val="7"/>
-  </w:num>
-  <w:num w:numId="8">
-    <w:abstractNumId w:val="8"/>
-  </w:num>
-  <w:num w:numId="9">
-    <w:abstractNumId w:val="9"/>
   </w:num>
 </w:numbering>
 </file>

</xml_diff>